<commit_message>
add new download and generate term lists
</commit_message>
<xml_diff>
--- a/TEMP/input/p001r_LH_++MHS_PHS_CB_G1/tcn_p001r.docx
+++ b/TEMP/input/p001r_LH_++MHS_PHS_CB_G1/tcn_p001r.docx
@@ -1523,6 +1523,13 @@
       </w:r>
       <w:r>
         <w:rPr>
+          <w:color w:val="000000"/>
+          <w:rtl w:val="0"/>
+        </w:rPr>
+        <w:t xml:space="preserve">.</w:t>
+      </w:r>
+      <w:r>
+        <w:rPr>
           <w:rFonts w:ascii="Courier New" w:cs="Courier New" w:eastAsia="Courier New" w:hAnsi="Courier New"/>
           <w:color w:val="a9a9a9"/>
           <w:sz w:val="18"/>
@@ -1604,6 +1611,12 @@
       </w:r>
       <w:r>
         <w:rPr>
+          <w:rtl w:val="0"/>
+        </w:rPr>
+        <w:t xml:space="preserve">.</w:t>
+      </w:r>
+      <w:r>
+        <w:rPr>
           <w:rFonts w:ascii="Courier New" w:cs="Courier New" w:eastAsia="Courier New" w:hAnsi="Courier New"/>
           <w:color w:val="a9a9a9"/>
           <w:sz w:val="18"/>
@@ -1738,6 +1751,13 @@
       </w:r>
       <w:r>
         <w:rPr>
+          <w:color w:val="000000"/>
+          <w:rtl w:val="0"/>
+        </w:rPr>
+        <w:t xml:space="preserve">.</w:t>
+      </w:r>
+      <w:r>
+        <w:rPr>
           <w:rFonts w:ascii="Courier New" w:cs="Courier New" w:eastAsia="Courier New" w:hAnsi="Courier New"/>
           <w:color w:val="a9a9a9"/>
           <w:sz w:val="18"/>
@@ -1777,6 +1797,13 @@
       </w:r>
       <w:r>
         <w:rPr>
+          <w:color w:val="000000"/>
+          <w:rtl w:val="0"/>
+        </w:rPr>
+        <w:t xml:space="preserve">.</w:t>
+      </w:r>
+      <w:r>
+        <w:rPr>
           <w:rFonts w:ascii="Courier New" w:cs="Courier New" w:eastAsia="Courier New" w:hAnsi="Courier New"/>
           <w:color w:val="a9a9a9"/>
           <w:sz w:val="18"/>
@@ -1897,6 +1924,12 @@
       </w:r>
       <w:r>
         <w:rPr>
+          <w:rtl w:val="0"/>
+        </w:rPr>
+        <w:t xml:space="preserve">.</w:t>
+      </w:r>
+      <w:r>
+        <w:rPr>
           <w:rFonts w:ascii="Courier New" w:cs="Courier New" w:eastAsia="Courier New" w:hAnsi="Courier New"/>
           <w:color w:val="a9a9a9"/>
           <w:sz w:val="18"/>
@@ -1932,7 +1965,7 @@
           <w:color w:val="000000"/>
           <w:rtl w:val="0"/>
         </w:rPr>
-        <w:t xml:space="preserve">Nicolaus Damascenus</w:t>
+        <w:t xml:space="preserve">Nicolaus Damascenus.</w:t>
       </w:r>
       <w:r>
         <w:rPr>
@@ -1991,7 +2024,41 @@
           <w:color w:val="000000"/>
           <w:rtl w:val="0"/>
         </w:rPr>
-        <w:t xml:space="preserve">Ca&lt;corr&gt;&lt;del&gt;r&lt;/del&gt;&lt;/corr&gt;es</w:t>
+        <w:t xml:space="preserve">Ca</w:t>
+      </w:r>
+      <w:r>
+        <w:rPr>
+          <w:rFonts w:ascii="Courier New" w:cs="Courier New" w:eastAsia="Courier New" w:hAnsi="Courier New"/>
+          <w:color w:val="a91111"/>
+          <w:sz w:val="18"/>
+          <w:szCs w:val="18"/>
+          <w:rtl w:val="0"/>
+        </w:rPr>
+        <w:t xml:space="preserve">&lt;corr&gt;&lt;del&gt;</w:t>
+      </w:r>
+      <w:r>
+        <w:rPr>
+          <w:color w:val="000000"/>
+          <w:rtl w:val="0"/>
+        </w:rPr>
+        <w:t xml:space="preserve">r</w:t>
+      </w:r>
+      <w:r>
+        <w:rPr>
+          <w:rFonts w:ascii="Courier New" w:cs="Courier New" w:eastAsia="Courier New" w:hAnsi="Courier New"/>
+          <w:color w:val="a91111"/>
+          <w:sz w:val="18"/>
+          <w:szCs w:val="18"/>
+          <w:rtl w:val="0"/>
+        </w:rPr>
+        <w:t xml:space="preserve">&lt;/del&gt;&lt;/corr&gt;</w:t>
+      </w:r>
+      <w:r>
+        <w:rPr>
+          <w:color w:val="000000"/>
+          <w:rtl w:val="0"/>
+        </w:rPr>
+        <w:t xml:space="preserve">es</w:t>
       </w:r>
       <w:r>
         <w:rPr>
@@ -2025,7 +2092,7 @@
           <w:color w:val="000000"/>
           <w:rtl w:val="0"/>
         </w:rPr>
-        <w:t xml:space="preserve">, De rebus Persarum</w:t>
+        <w:t xml:space="preserve">, De rebus Persarum.</w:t>
       </w:r>
       <w:r>
         <w:rPr>
@@ -2068,6 +2135,13 @@
       </w:r>
       <w:r>
         <w:rPr>
+          <w:color w:val="000000"/>
+          <w:rtl w:val="0"/>
+        </w:rPr>
+        <w:t xml:space="preserve">.</w:t>
+      </w:r>
+      <w:r>
+        <w:rPr>
           <w:rFonts w:ascii="Courier New" w:cs="Courier New" w:eastAsia="Courier New" w:hAnsi="Courier New"/>
           <w:color w:val="7f6000"/>
           <w:sz w:val="18"/>
@@ -2123,26 +2197,66 @@
           <w:color w:val="000000"/>
           <w:rtl w:val="0"/>
         </w:rPr>
-        <w:t xml:space="preserve">O&lt;corr&gt;</w:t>
-      </w:r>
-      <w:r>
-        <w:rPr>
-          <w:rtl w:val="0"/>
-        </w:rPr>
-        <w:t xml:space="preserve">r&lt;/corr&gt;</w:t>
-      </w:r>
-      <w:r>
-        <w:rPr>
-          <w:color w:val="000000"/>
-          <w:rtl w:val="0"/>
-        </w:rPr>
-        <w:t xml:space="preserve">o&lt;corr&gt;</w:t>
-      </w:r>
-      <w:r>
-        <w:rPr>
-          <w:rtl w:val="0"/>
-        </w:rPr>
-        <w:t xml:space="preserve">s&lt;/corr&gt;</w:t>
+        <w:t xml:space="preserve">O</w:t>
+      </w:r>
+      <w:r>
+        <w:rPr>
+          <w:rFonts w:ascii="Courier New" w:cs="Courier New" w:eastAsia="Courier New" w:hAnsi="Courier New"/>
+          <w:color w:val="a91111"/>
+          <w:sz w:val="18"/>
+          <w:szCs w:val="18"/>
+          <w:rtl w:val="0"/>
+        </w:rPr>
+        <w:t xml:space="preserve">&lt;corr&gt;</w:t>
+      </w:r>
+      <w:r>
+        <w:rPr>
+          <w:rtl w:val="0"/>
+        </w:rPr>
+        <w:t xml:space="preserve">r</w:t>
+      </w:r>
+      <w:r>
+        <w:rPr>
+          <w:rFonts w:ascii="Courier New" w:cs="Courier New" w:eastAsia="Courier New" w:hAnsi="Courier New"/>
+          <w:color w:val="a91111"/>
+          <w:sz w:val="18"/>
+          <w:szCs w:val="18"/>
+          <w:rtl w:val="0"/>
+        </w:rPr>
+        <w:t xml:space="preserve">&lt;/corr&gt;</w:t>
+      </w:r>
+      <w:r>
+        <w:rPr>
+          <w:color w:val="000000"/>
+          <w:rtl w:val="0"/>
+        </w:rPr>
+        <w:t xml:space="preserve">o</w:t>
+      </w:r>
+      <w:r>
+        <w:rPr>
+          <w:rFonts w:ascii="Courier New" w:cs="Courier New" w:eastAsia="Courier New" w:hAnsi="Courier New"/>
+          <w:color w:val="a91111"/>
+          <w:sz w:val="18"/>
+          <w:szCs w:val="18"/>
+          <w:rtl w:val="0"/>
+        </w:rPr>
+        <w:t xml:space="preserve">&lt;corr&gt;</w:t>
+      </w:r>
+      <w:r>
+        <w:rPr>
+          <w:rtl w:val="0"/>
+        </w:rPr>
+        <w:t xml:space="preserve">s</w:t>
+      </w:r>
+      <w:r>
+        <w:rPr>
+          <w:rFonts w:ascii="Courier New" w:cs="Courier New" w:eastAsia="Courier New" w:hAnsi="Courier New"/>
+          <w:color w:val="a91111"/>
+          <w:sz w:val="18"/>
+          <w:szCs w:val="18"/>
+          <w:rtl w:val="0"/>
+        </w:rPr>
+        <w:t xml:space="preserve">&lt;/corr&gt;</w:t>
       </w:r>
       <w:r>
         <w:rPr>
@@ -2153,6 +2267,13 @@
       </w:r>
       <w:r>
         <w:rPr>
+          <w:color w:val="000000"/>
+          <w:rtl w:val="0"/>
+        </w:rPr>
+        <w:t xml:space="preserve">.</w:t>
+      </w:r>
+      <w:r>
+        <w:rPr>
           <w:rFonts w:ascii="Courier New" w:cs="Courier New" w:eastAsia="Courier New" w:hAnsi="Courier New"/>
           <w:color w:val="a9a9a9"/>
           <w:sz w:val="18"/>
@@ -2261,7 +2382,7 @@
           <w:color w:val="000000"/>
           <w:rtl w:val="0"/>
         </w:rPr>
-        <w:t xml:space="preserve">scripsit</w:t>
+        <w:t xml:space="preserve">scripsit.</w:t>
       </w:r>
       <w:r>
         <w:rPr>
@@ -2366,7 +2487,7 @@
           <w:color w:val="000000"/>
           <w:rtl w:val="0"/>
         </w:rPr>
-        <w:t xml:space="preserve"> des villes</w:t>
+        <w:t xml:space="preserve"> des villes.</w:t>
       </w:r>
       <w:r>
         <w:rPr>
@@ -2422,7 +2543,7 @@
           <w:color w:val="000000"/>
           <w:rtl w:val="0"/>
         </w:rPr>
-        <w:t xml:space="preserve">bergiers</w:t>
+        <w:t xml:space="preserve">bergiers.</w:t>
       </w:r>
       <w:r>
         <w:rPr>
@@ -2488,7 +2609,7 @@
           <w:color w:val="000000"/>
           <w:rtl w:val="0"/>
         </w:rPr>
-        <w:t xml:space="preserve">italiene</w:t>
+        <w:t xml:space="preserve">italiene.</w:t>
       </w:r>
       <w:r>
         <w:rPr>
@@ -2537,7 +2658,7 @@
           <w:color w:val="000000"/>
           <w:rtl w:val="0"/>
         </w:rPr>
-        <w:t xml:space="preserve">Arithmetique de Savonne</w:t>
+        <w:t xml:space="preserve">Arithmetique de Savonne.</w:t>
       </w:r>
       <w:r>
         <w:rPr>
@@ -2614,6 +2735,12 @@
       </w:r>
       <w:r>
         <w:rPr>
+          <w:rtl w:val="0"/>
+        </w:rPr>
+        <w:t xml:space="preserve">.</w:t>
+      </w:r>
+      <w:r>
+        <w:rPr>
           <w:rFonts w:ascii="Courier New" w:cs="Courier New" w:eastAsia="Courier New" w:hAnsi="Courier New"/>
           <w:color w:val="a9a9a9"/>
           <w:sz w:val="18"/>
@@ -2666,6 +2793,12 @@
       </w:r>
       <w:r>
         <w:rPr>
+          <w:rtl w:val="0"/>
+        </w:rPr>
+        <w:t xml:space="preserve">.</w:t>
+      </w:r>
+      <w:r>
+        <w:rPr>
           <w:rFonts w:ascii="Courier New" w:cs="Courier New" w:eastAsia="Courier New" w:hAnsi="Courier New"/>
           <w:color w:val="a9a9a9"/>
           <w:sz w:val="18"/>
@@ -2718,6 +2851,12 @@
       </w:r>
       <w:r>
         <w:rPr>
+          <w:rtl w:val="0"/>
+        </w:rPr>
+        <w:t xml:space="preserve">.</w:t>
+      </w:r>
+      <w:r>
+        <w:rPr>
           <w:rFonts w:ascii="Courier New" w:cs="Courier New" w:eastAsia="Courier New" w:hAnsi="Courier New"/>
           <w:color w:val="a9a9a9"/>
           <w:sz w:val="18"/>
@@ -2818,6 +2957,12 @@
       </w:r>
       <w:r>
         <w:rPr>
+          <w:rtl w:val="0"/>
+        </w:rPr>
+        <w:t xml:space="preserve">.</w:t>
+      </w:r>
+      <w:r>
+        <w:rPr>
           <w:rFonts w:ascii="Courier New" w:cs="Courier New" w:eastAsia="Courier New" w:hAnsi="Courier New"/>
           <w:color w:val="a9a9a9"/>
           <w:sz w:val="18"/>
@@ -2857,6 +3002,12 @@
       </w:r>
       <w:r>
         <w:rPr>
+          <w:rtl w:val="0"/>
+        </w:rPr>
+        <w:t xml:space="preserve">.</w:t>
+      </w:r>
+      <w:r>
+        <w:rPr>
           <w:rFonts w:ascii="Courier New" w:cs="Courier New" w:eastAsia="Courier New" w:hAnsi="Courier New"/>
           <w:color w:val="a9a9a9"/>
           <w:sz w:val="18"/>
@@ -2893,6 +3044,12 @@
           <w:rtl w:val="0"/>
         </w:rPr>
         <w:t xml:space="preserve">Olaus Magnus</w:t>
+      </w:r>
+      <w:r>
+        <w:rPr>
+          <w:rtl w:val="0"/>
+        </w:rPr>
+        <w:t xml:space="preserve">.</w:t>
       </w:r>
       <w:r>
         <w:rPr>
@@ -3016,6 +3173,12 @@
       </w:r>
       <w:r>
         <w:rPr>
+          <w:rtl w:val="0"/>
+        </w:rPr>
+        <w:t xml:space="preserve">.</w:t>
+      </w:r>
+      <w:r>
+        <w:rPr>
           <w:rFonts w:ascii="Courier New" w:cs="Courier New" w:eastAsia="Courier New" w:hAnsi="Courier New"/>
           <w:color w:val="a9a9a9"/>
           <w:sz w:val="18"/>
@@ -3055,6 +3218,12 @@
       </w:r>
       <w:r>
         <w:rPr>
+          <w:rtl w:val="0"/>
+        </w:rPr>
+        <w:t xml:space="preserve">.</w:t>
+      </w:r>
+      <w:r>
+        <w:rPr>
           <w:rFonts w:ascii="Courier New" w:cs="Courier New" w:eastAsia="Courier New" w:hAnsi="Courier New"/>
           <w:color w:val="7f6000"/>
           <w:sz w:val="18"/>
@@ -3389,6 +3558,12 @@
       </w:r>
       <w:r>
         <w:rPr>
+          <w:rtl w:val="0"/>
+        </w:rPr>
+        <w:t xml:space="preserve">.</w:t>
+      </w:r>
+      <w:r>
+        <w:rPr>
           <w:rFonts w:ascii="Courier New" w:cs="Courier New" w:eastAsia="Courier New" w:hAnsi="Courier New"/>
           <w:color w:val="7f6000"/>
           <w:sz w:val="18"/>
@@ -3600,6 +3775,12 @@
       </w:r>
       <w:r>
         <w:rPr>
+          <w:rtl w:val="0"/>
+        </w:rPr>
+        <w:t xml:space="preserve">.</w:t>
+      </w:r>
+      <w:r>
+        <w:rPr>
           <w:rFonts w:ascii="Courier New" w:cs="Courier New" w:eastAsia="Courier New" w:hAnsi="Courier New"/>
           <w:color w:val="7f6000"/>
           <w:sz w:val="18"/>
@@ -3668,7 +3849,7 @@
           <w:color w:val="000000"/>
           <w:rtl w:val="0"/>
         </w:rPr>
-        <w:t xml:space="preserve">us</w:t>
+        <w:t xml:space="preserve">us.</w:t>
       </w:r>
       <w:r>
         <w:rPr>
@@ -3738,6 +3919,12 @@
       </w:r>
       <w:r>
         <w:rPr>
+          <w:rtl w:val="0"/>
+        </w:rPr>
+        <w:t xml:space="preserve">.</w:t>
+      </w:r>
+      <w:r>
+        <w:rPr>
           <w:rFonts w:ascii="Courier New" w:cs="Courier New" w:eastAsia="Courier New" w:hAnsi="Courier New"/>
           <w:color w:val="a9a9a9"/>
           <w:sz w:val="18"/>
@@ -3777,6 +3964,13 @@
       </w:r>
       <w:r>
         <w:rPr>
+          <w:color w:val="000000"/>
+          <w:rtl w:val="0"/>
+        </w:rPr>
+        <w:t xml:space="preserve">.</w:t>
+      </w:r>
+      <w:r>
+        <w:rPr>
           <w:rFonts w:ascii="Courier New" w:cs="Courier New" w:eastAsia="Courier New" w:hAnsi="Courier New"/>
           <w:color w:val="a9a9a9"/>
           <w:sz w:val="18"/>
@@ -3829,6 +4023,13 @@
       </w:r>
       <w:r>
         <w:rPr>
+          <w:color w:val="000000"/>
+          <w:rtl w:val="0"/>
+        </w:rPr>
+        <w:t xml:space="preserve">.</w:t>
+      </w:r>
+      <w:r>
+        <w:rPr>
           <w:rFonts w:ascii="Courier New" w:cs="Courier New" w:eastAsia="Courier New" w:hAnsi="Courier New"/>
           <w:color w:val="a9a9a9"/>
           <w:sz w:val="18"/>
@@ -3864,7 +4065,7 @@
           <w:color w:val="000000"/>
           <w:rtl w:val="0"/>
         </w:rPr>
-        <w:t xml:space="preserve">Pausanias</w:t>
+        <w:t xml:space="preserve">Pausanias.</w:t>
       </w:r>
       <w:r>
         <w:rPr>
@@ -3904,6 +4105,13 @@
           <w:rtl w:val="0"/>
         </w:rPr>
         <w:t xml:space="preserve">Statius Thebaidos</w:t>
+      </w:r>
+      <w:r>
+        <w:rPr>
+          <w:color w:val="000000"/>
+          <w:rtl w:val="0"/>
+        </w:rPr>
+        <w:t xml:space="preserve">.</w:t>
       </w:r>
       <w:r>
         <w:rPr>
@@ -3987,6 +4195,12 @@
       </w:r>
       <w:r>
         <w:rPr>
+          <w:rtl w:val="0"/>
+        </w:rPr>
+        <w:t xml:space="preserve">.</w:t>
+      </w:r>
+      <w:r>
+        <w:rPr>
           <w:rFonts w:ascii="Courier New" w:cs="Courier New" w:eastAsia="Courier New" w:hAnsi="Courier New"/>
           <w:color w:val="a9a9a9"/>
           <w:sz w:val="18"/>
@@ -4026,6 +4240,13 @@
       </w:r>
       <w:r>
         <w:rPr>
+          <w:color w:val="000000"/>
+          <w:rtl w:val="0"/>
+        </w:rPr>
+        <w:t xml:space="preserve">.</w:t>
+      </w:r>
+      <w:r>
+        <w:rPr>
           <w:rFonts w:ascii="Courier New" w:cs="Courier New" w:eastAsia="Courier New" w:hAnsi="Courier New"/>
           <w:color w:val="a9a9a9"/>
           <w:sz w:val="18"/>
@@ -4061,7 +4282,7 @@
           <w:color w:val="000000"/>
           <w:rtl w:val="0"/>
         </w:rPr>
-        <w:t xml:space="preserve">Aulus Gellius</w:t>
+        <w:t xml:space="preserve">Aulus Gellius.</w:t>
       </w:r>
       <w:r>
         <w:rPr>
@@ -4131,6 +4352,12 @@
       </w:r>
       <w:r>
         <w:rPr>
+          <w:rtl w:val="0"/>
+        </w:rPr>
+        <w:t xml:space="preserve">.</w:t>
+      </w:r>
+      <w:r>
+        <w:rPr>
           <w:rFonts w:ascii="Courier New" w:cs="Courier New" w:eastAsia="Courier New" w:hAnsi="Courier New"/>
           <w:color w:val="a9a9a9"/>
           <w:sz w:val="18"/>
@@ -4170,6 +4397,12 @@
       </w:r>
       <w:r>
         <w:rPr>
+          <w:rtl w:val="0"/>
+        </w:rPr>
+        <w:t xml:space="preserve">.</w:t>
+      </w:r>
+      <w:r>
+        <w:rPr>
           <w:rFonts w:ascii="Courier New" w:cs="Courier New" w:eastAsia="Courier New" w:hAnsi="Courier New"/>
           <w:color w:val="a9a9a9"/>
           <w:sz w:val="18"/>
@@ -4206,6 +4439,12 @@
           <w:rtl w:val="0"/>
         </w:rPr>
         <w:t xml:space="preserve">Nonius</w:t>
+      </w:r>
+      <w:r>
+        <w:rPr>
+          <w:rtl w:val="0"/>
+        </w:rPr>
+        <w:t xml:space="preserve">.</w:t>
       </w:r>
       <w:r>
         <w:rPr>
@@ -4275,6 +4514,12 @@
       </w:r>
       <w:r>
         <w:rPr>
+          <w:rtl w:val="0"/>
+        </w:rPr>
+        <w:t xml:space="preserve">.</w:t>
+      </w:r>
+      <w:r>
+        <w:rPr>
           <w:rFonts w:ascii="Courier New" w:cs="Courier New" w:eastAsia="Courier New" w:hAnsi="Courier New"/>
           <w:color w:val="a9a9a9"/>
           <w:sz w:val="18"/>
@@ -4341,6 +4586,12 @@
       </w:r>
       <w:r>
         <w:rPr>
+          <w:rtl w:val="0"/>
+        </w:rPr>
+        <w:t xml:space="preserve">.</w:t>
+      </w:r>
+      <w:r>
+        <w:rPr>
           <w:rFonts w:ascii="Courier New" w:cs="Courier New" w:eastAsia="Courier New" w:hAnsi="Courier New"/>
           <w:color w:val="a9a9a9"/>
           <w:sz w:val="18"/>
@@ -4380,6 +4631,13 @@
       </w:r>
       <w:r>
         <w:rPr>
+          <w:color w:val="000000"/>
+          <w:rtl w:val="0"/>
+        </w:rPr>
+        <w:t xml:space="preserve">.</w:t>
+      </w:r>
+      <w:r>
+        <w:rPr>
           <w:rFonts w:ascii="Courier New" w:cs="Courier New" w:eastAsia="Courier New" w:hAnsi="Courier New"/>
           <w:color w:val="a9a9a9"/>
           <w:sz w:val="18"/>
@@ -4419,6 +4677,13 @@
       </w:r>
       <w:r>
         <w:rPr>
+          <w:color w:val="000000"/>
+          <w:rtl w:val="0"/>
+        </w:rPr>
+        <w:t xml:space="preserve">.</w:t>
+      </w:r>
+      <w:r>
+        <w:rPr>
           <w:rFonts w:ascii="Courier New" w:cs="Courier New" w:eastAsia="Courier New" w:hAnsi="Courier New"/>
           <w:color w:val="a9a9a9"/>
           <w:sz w:val="18"/>
@@ -4454,7 +4719,7 @@
           <w:color w:val="000000"/>
           <w:rtl w:val="0"/>
         </w:rPr>
-        <w:t xml:space="preserve">Suetonius</w:t>
+        <w:t xml:space="preserve">Suetonius.</w:t>
       </w:r>
       <w:r>
         <w:rPr>
@@ -4524,6 +4789,12 @@
       </w:r>
       <w:r>
         <w:rPr>
+          <w:rtl w:val="0"/>
+        </w:rPr>
+        <w:t xml:space="preserve">.</w:t>
+      </w:r>
+      <w:r>
+        <w:rPr>
           <w:rFonts w:ascii="Courier New" w:cs="Courier New" w:eastAsia="Courier New" w:hAnsi="Courier New"/>
           <w:color w:val="a9a9a9"/>
           <w:sz w:val="18"/>
@@ -4590,6 +4861,12 @@
       </w:r>
       <w:r>
         <w:rPr>
+          <w:rtl w:val="0"/>
+        </w:rPr>
+        <w:t xml:space="preserve">.</w:t>
+      </w:r>
+      <w:r>
+        <w:rPr>
           <w:rFonts w:ascii="Courier New" w:cs="Courier New" w:eastAsia="Courier New" w:hAnsi="Courier New"/>
           <w:color w:val="a9a9a9"/>
           <w:sz w:val="18"/>
@@ -4625,7 +4902,7 @@
           <w:color w:val="000000"/>
           <w:rtl w:val="0"/>
         </w:rPr>
-        <w:t xml:space="preserve">Xenophon</w:t>
+        <w:t xml:space="preserve">Xenophon.</w:t>
       </w:r>
       <w:r>
         <w:rPr>
@@ -4664,7 +4941,7 @@
           <w:color w:val="000000"/>
           <w:rtl w:val="0"/>
         </w:rPr>
-        <w:t xml:space="preserve">Seneca</w:t>
+        <w:t xml:space="preserve">Seneca.</w:t>
       </w:r>
       <w:r>
         <w:rPr>
@@ -4707,6 +4984,13 @@
       </w:r>
       <w:r>
         <w:rPr>
+          <w:color w:val="000000"/>
+          <w:rtl w:val="0"/>
+        </w:rPr>
+        <w:t xml:space="preserve">.</w:t>
+      </w:r>
+      <w:r>
+        <w:rPr>
           <w:rFonts w:ascii="Courier New" w:cs="Courier New" w:eastAsia="Courier New" w:hAnsi="Courier New"/>
           <w:color w:val="a9a9a9"/>
           <w:sz w:val="18"/>
@@ -4743,6 +5027,12 @@
           <w:rtl w:val="0"/>
         </w:rPr>
         <w:t xml:space="preserve">Sabellicus</w:t>
+      </w:r>
+      <w:r>
+        <w:rPr>
+          <w:rtl w:val="0"/>
+        </w:rPr>
+        <w:t xml:space="preserve">.</w:t>
       </w:r>
       <w:r>
         <w:rPr>
@@ -4860,6 +5150,12 @@
       </w:r>
       <w:r>
         <w:rPr>
+          <w:rtl w:val="0"/>
+        </w:rPr>
+        <w:t xml:space="preserve">.</w:t>
+      </w:r>
+      <w:r>
+        <w:rPr>
           <w:rFonts w:ascii="Courier New" w:cs="Courier New" w:eastAsia="Courier New" w:hAnsi="Courier New"/>
           <w:color w:val="a9a9a9"/>
           <w:sz w:val="18"/>
@@ -4912,6 +5208,12 @@
       </w:r>
       <w:r>
         <w:rPr>
+          <w:rtl w:val="0"/>
+        </w:rPr>
+        <w:t xml:space="preserve">.</w:t>
+      </w:r>
+      <w:r>
+        <w:rPr>
           <w:rFonts w:ascii="Courier New" w:cs="Courier New" w:eastAsia="Courier New" w:hAnsi="Courier New"/>
           <w:color w:val="a9a9a9"/>
           <w:sz w:val="18"/>
@@ -4951,6 +5253,12 @@
       </w:r>
       <w:r>
         <w:rPr>
+          <w:rtl w:val="0"/>
+        </w:rPr>
+        <w:t xml:space="preserve">.</w:t>
+      </w:r>
+      <w:r>
+        <w:rPr>
           <w:rFonts w:ascii="Courier New" w:cs="Courier New" w:eastAsia="Courier New" w:hAnsi="Courier New"/>
           <w:color w:val="a9a9a9"/>
           <w:sz w:val="18"/>
@@ -4990,6 +5298,12 @@
       </w:r>
       <w:r>
         <w:rPr>
+          <w:rtl w:val="0"/>
+        </w:rPr>
+        <w:t xml:space="preserve">.</w:t>
+      </w:r>
+      <w:r>
+        <w:rPr>
           <w:rFonts w:ascii="Courier New" w:cs="Courier New" w:eastAsia="Courier New" w:hAnsi="Courier New"/>
           <w:color w:val="a9a9a9"/>
           <w:sz w:val="18"/>
@@ -5029,6 +5343,12 @@
       </w:r>
       <w:r>
         <w:rPr>
+          <w:rtl w:val="0"/>
+        </w:rPr>
+        <w:t xml:space="preserve">.</w:t>
+      </w:r>
+      <w:r>
+        <w:rPr>
           <w:rFonts w:ascii="Courier New" w:cs="Courier New" w:eastAsia="Courier New" w:hAnsi="Courier New"/>
           <w:color w:val="a9a9a9"/>
           <w:sz w:val="18"/>
@@ -5068,6 +5388,12 @@
       </w:r>
       <w:r>
         <w:rPr>
+          <w:rtl w:val="0"/>
+        </w:rPr>
+        <w:t xml:space="preserve">.</w:t>
+      </w:r>
+      <w:r>
+        <w:rPr>
           <w:rFonts w:ascii="Courier New" w:cs="Courier New" w:eastAsia="Courier New" w:hAnsi="Courier New"/>
           <w:color w:val="a9a9a9"/>
           <w:sz w:val="18"/>
@@ -5107,6 +5433,12 @@
       </w:r>
       <w:r>
         <w:rPr>
+          <w:rtl w:val="0"/>
+        </w:rPr>
+        <w:t xml:space="preserve">.</w:t>
+      </w:r>
+      <w:r>
+        <w:rPr>
           <w:rFonts w:ascii="Courier New" w:cs="Courier New" w:eastAsia="Courier New" w:hAnsi="Courier New"/>
           <w:color w:val="a9a9a9"/>
           <w:sz w:val="18"/>
@@ -5146,6 +5478,12 @@
       </w:r>
       <w:r>
         <w:rPr>
+          <w:rtl w:val="0"/>
+        </w:rPr>
+        <w:t xml:space="preserve">.</w:t>
+      </w:r>
+      <w:r>
+        <w:rPr>
           <w:rFonts w:ascii="Courier New" w:cs="Courier New" w:eastAsia="Courier New" w:hAnsi="Courier New"/>
           <w:color w:val="a9a9a9"/>
           <w:sz w:val="18"/>
@@ -5185,6 +5523,12 @@
       </w:r>
       <w:r>
         <w:rPr>
+          <w:rtl w:val="0"/>
+        </w:rPr>
+        <w:t xml:space="preserve">.</w:t>
+      </w:r>
+      <w:r>
+        <w:rPr>
           <w:rFonts w:ascii="Courier New" w:cs="Courier New" w:eastAsia="Courier New" w:hAnsi="Courier New"/>
           <w:color w:val="a9a9a9"/>
           <w:sz w:val="18"/>
@@ -5224,6 +5568,12 @@
       </w:r>
       <w:r>
         <w:rPr>
+          <w:rtl w:val="0"/>
+        </w:rPr>
+        <w:t xml:space="preserve">.</w:t>
+      </w:r>
+      <w:r>
+        <w:rPr>
           <w:rFonts w:ascii="Courier New" w:cs="Courier New" w:eastAsia="Courier New" w:hAnsi="Courier New"/>
           <w:color w:val="a9a9a9"/>
           <w:sz w:val="18"/>
@@ -5263,6 +5613,12 @@
       </w:r>
       <w:r>
         <w:rPr>
+          <w:rtl w:val="0"/>
+        </w:rPr>
+        <w:t xml:space="preserve">.</w:t>
+      </w:r>
+      <w:r>
+        <w:rPr>
           <w:rFonts w:ascii="Courier New" w:cs="Courier New" w:eastAsia="Courier New" w:hAnsi="Courier New"/>
           <w:color w:val="a9a9a9"/>
           <w:sz w:val="18"/>
@@ -5302,6 +5658,12 @@
       </w:r>
       <w:r>
         <w:rPr>
+          <w:rtl w:val="0"/>
+        </w:rPr>
+        <w:t xml:space="preserve">.</w:t>
+      </w:r>
+      <w:r>
+        <w:rPr>
           <w:rFonts w:ascii="Courier New" w:cs="Courier New" w:eastAsia="Courier New" w:hAnsi="Courier New"/>
           <w:color w:val="a9a9a9"/>
           <w:sz w:val="18"/>
@@ -5338,6 +5700,12 @@
           <w:rtl w:val="0"/>
         </w:rPr>
         <w:t xml:space="preserve">Flavius Vopiscus</w:t>
+      </w:r>
+      <w:r>
+        <w:rPr>
+          <w:rtl w:val="0"/>
+        </w:rPr>
+        <w:t xml:space="preserve">.</w:t>
       </w:r>
       <w:r>
         <w:rPr>

</xml_diff>

<commit_message>
various changes related to processing ms xml
</commit_message>
<xml_diff>
--- a/TEMP/input/p001r_LH_++MHS_PHS_CB_G1/tcn_p001r.docx
+++ b/TEMP/input/p001r_LH_++MHS_PHS_CB_G1/tcn_p001r.docx
@@ -4012,9 +4012,7 @@
         </w:pBdr>
         <w:shd w:fill="auto" w:val="clear"/>
         <w:contextualSpacing w:val="0"/>
-        <w:rPr>
-          <w:color w:val="000000"/>
-        </w:rPr>
+        <w:rPr/>
       </w:pPr>
       <w:r>
         <w:rPr>
@@ -4035,6 +4033,112 @@
           <w:rtl w:val="0"/>
         </w:rPr>
         <w:t xml:space="preserve">&lt;ab&gt;</w:t>
+      </w:r>
+      <w:r>
+        <w:rPr>
+          <w:rtl w:val="0"/>
+        </w:rPr>
+      </w:r>
+    </w:p>
+    <w:p>
+      <w:pPr>
+        <w:widowControl w:val="0"/>
+        <w:contextualSpacing w:val="0"/>
+        <w:rPr>
+          <w:rFonts w:ascii="Courier New" w:cs="Courier New" w:eastAsia="Courier New" w:hAnsi="Courier New"/>
+          <w:color w:val="7f6000"/>
+          <w:sz w:val="18"/>
+          <w:szCs w:val="18"/>
+        </w:rPr>
+      </w:pPr>
+      <w:r>
+        <w:rPr>
+          <w:rFonts w:ascii="Courier New" w:cs="Courier New" w:eastAsia="Courier New" w:hAnsi="Courier New"/>
+          <w:color w:val="7f6000"/>
+          <w:sz w:val="18"/>
+          <w:szCs w:val="18"/>
+          <w:rtl w:val="0"/>
+        </w:rPr>
+        <w:t xml:space="preserve">&lt;margin&gt;</w:t>
+      </w:r>
+      <w:r>
+        <w:rPr>
+          <w:rtl w:val="0"/>
+        </w:rPr>
+        <w:t xml:space="preserve">right-middle</w:t>
+      </w:r>
+      <w:r>
+        <w:rPr>
+          <w:rFonts w:ascii="Courier New" w:cs="Courier New" w:eastAsia="Courier New" w:hAnsi="Courier New"/>
+          <w:color w:val="7f6000"/>
+          <w:sz w:val="18"/>
+          <w:szCs w:val="18"/>
+          <w:rtl w:val="0"/>
+        </w:rPr>
+        <w:t xml:space="preserve">&lt;/margin&gt;</w:t>
+      </w:r>
+    </w:p>
+    <w:p>
+      <w:pPr>
+        <w:widowControl w:val="0"/>
+        <w:pBdr>
+          <w:top w:space="0" w:sz="0" w:val="nil"/>
+          <w:left w:space="0" w:sz="0" w:val="nil"/>
+          <w:bottom w:space="0" w:sz="0" w:val="nil"/>
+          <w:right w:space="0" w:sz="0" w:val="nil"/>
+          <w:between w:space="0" w:sz="0" w:val="nil"/>
+        </w:pBdr>
+        <w:shd w:fill="auto" w:val="clear"/>
+        <w:contextualSpacing w:val="0"/>
+        <w:rPr>
+          <w:color w:val="000000"/>
+        </w:rPr>
+      </w:pPr>
+      <w:r>
+        <w:rPr>
+          <w:rFonts w:ascii="Courier New" w:cs="Courier New" w:eastAsia="Courier New" w:hAnsi="Courier New"/>
+          <w:color w:val="7f6000"/>
+          <w:sz w:val="18"/>
+          <w:szCs w:val="18"/>
+          <w:rtl w:val="0"/>
+        </w:rPr>
+        <w:t xml:space="preserve">@</w:t>
+      </w:r>
+      <w:r>
+        <w:rPr>
+          <w:rFonts w:ascii="Courier New" w:cs="Courier New" w:eastAsia="Courier New" w:hAnsi="Courier New"/>
+          <w:color w:val="0000ff"/>
+          <w:sz w:val="18"/>
+          <w:szCs w:val="18"/>
+          <w:rtl w:val="0"/>
+        </w:rPr>
+        <w:t xml:space="preserve">&lt;la/&gt;&lt;pn&gt;</w:t>
+      </w:r>
+      <w:r>
+        <w:rPr>
+          <w:rtl w:val="0"/>
+        </w:rPr>
+        <w:t xml:space="preserve">Alexander Aphrodisæus</w:t>
+      </w:r>
+      <w:r>
+        <w:rPr>
+          <w:rFonts w:ascii="Courier New" w:cs="Courier New" w:eastAsia="Courier New" w:hAnsi="Courier New"/>
+          <w:color w:val="0000ff"/>
+          <w:sz w:val="18"/>
+          <w:szCs w:val="18"/>
+          <w:rtl w:val="0"/>
+        </w:rPr>
+        <w:t xml:space="preserve">&lt;/pn&gt;</w:t>
+      </w:r>
+      <w:r>
+        <w:rPr>
+          <w:rFonts w:ascii="Courier New" w:cs="Courier New" w:eastAsia="Courier New" w:hAnsi="Courier New"/>
+          <w:color w:val="a9a9a9"/>
+          <w:sz w:val="18"/>
+          <w:szCs w:val="18"/>
+          <w:rtl w:val="0"/>
+        </w:rPr>
+        <w:t xml:space="preserve">&lt;lb/&gt;</w:t>
       </w:r>
       <w:r>
         <w:rPr>
@@ -6689,7 +6793,7 @@
     </w:p>
     <w:sectPr>
       <w:pgSz w:h="15840" w:w="12240"/>
-      <w:pgMar w:bottom="1440" w:top="1440" w:left="1440" w:right="1440" w:header="0"/>
+      <w:pgMar w:bottom="1440" w:top="1440" w:left="1440" w:right="1440" w:header="0" w:footer="720"/>
       <w:pgNumType w:start="1"/>
     </w:sectPr>
   </w:body>

</xml_diff>